<commit_message>
Updated CV with A-CV
Updated CV with A-CV
</commit_message>
<xml_diff>
--- a/ehab abaideen cv.docx
+++ b/ehab abaideen cv.docx
@@ -724,11 +724,6 @@
             </w:hyperlink>
           </w:p>
           <w:p>
-            <w:pPr>
-              <w:rPr>
-                <w:rStyle w:val="ECVHeadingContactDetails"/>
-              </w:rPr>
-            </w:pPr>
             <w:r>
               <w:rPr>
                 <w:rStyle w:val="ECVHeadingContactDetails"/>
@@ -746,7 +741,7 @@
                 <w:rPr>
                   <w:rStyle w:val="Hyperlink"/>
                 </w:rPr>
-                <w:t>https://ehab001.wordpress.com/my-cv/</w:t>
+                <w:t>https://drive.google.com/open?id=1B5vTEivSha7DtNW_7o6rTAoXx_If2sUI</w:t>
               </w:r>
             </w:hyperlink>
           </w:p>
@@ -756,6 +751,8 @@
                 <w:color w:val="1593CB"/>
               </w:rPr>
             </w:pPr>
+            <w:bookmarkStart w:id="0" w:name="_GoBack"/>
+            <w:bookmarkEnd w:id="0"/>
           </w:p>
         </w:tc>
       </w:tr>
@@ -4368,10 +4365,7 @@
         </w:tc>
       </w:tr>
     </w:tbl>
-    <w:p>
-      <w:bookmarkStart w:id="0" w:name="_GoBack"/>
-      <w:bookmarkEnd w:id="0"/>
-    </w:p>
+    <w:p/>
     <w:sectPr>
       <w:pgSz w:w="11906" w:h="16838"/>
       <w:pgMar w:top="1440" w:right="1440" w:bottom="1440" w:left="1440" w:header="708" w:footer="708" w:gutter="0"/>
@@ -5659,6 +5653,18 @@
       <w:lang w:val="en-GB" w:eastAsia="zh-CN" w:bidi="hi-IN"/>
     </w:rPr>
   </w:style>
+  <w:style w:type="character" w:styleId="FollowedHyperlink">
+    <w:name w:val="FollowedHyperlink"/>
+    <w:basedOn w:val="DefaultParagraphFont"/>
+    <w:uiPriority w:val="99"/>
+    <w:semiHidden/>
+    <w:unhideWhenUsed/>
+    <w:rsid w:val="009F2243"/>
+    <w:rPr>
+      <w:color w:val="954F72" w:themeColor="followedHyperlink"/>
+      <w:u w:val="single"/>
+    </w:rPr>
+  </w:style>
 </w:styles>
 </file>
 

</xml_diff>